<commit_message>
småendring i estimering til MVP. Endret en bug i feil startside i gui, i tillegg til å fjerne et hardkodet bilde i leie delen. Oppdatert placeholder plassene med realistisk info
</commit_message>
<xml_diff>
--- a/parkx_dokumentasjon/estimeringer/Estimering_MPV.docx
+++ b/parkx_dokumentasjon/estimeringer/Estimering_MPV.docx
@@ -1,6 +1,6 @@
 
 <file path=word/document.xml><?xml version="1.0" encoding="utf-8"?>
-<w:document xmlns:wpc="http://schemas.microsoft.com/office/word/2010/wordprocessingCanvas" xmlns:cx="http://schemas.microsoft.com/office/drawing/2014/chartex" xmlns:cx1="http://schemas.microsoft.com/office/drawing/2015/9/8/chartex" xmlns:cx2="http://schemas.microsoft.com/office/drawing/2015/10/21/chartex" xmlns:cx3="http://schemas.microsoft.com/office/drawing/2016/5/9/chartex" xmlns:cx4="http://schemas.microsoft.com/office/drawing/2016/5/10/chartex" xmlns:cx5="http://schemas.microsoft.com/office/drawing/2016/5/11/chartex" xmlns:cx6="http://schemas.microsoft.com/office/drawing/2016/5/12/chartex" xmlns:cx7="http://schemas.microsoft.com/office/drawing/2016/5/13/chartex" xmlns:cx8="http://schemas.microsoft.com/office/drawing/2016/5/14/chartex" xmlns:mc="http://schemas.openxmlformats.org/markup-compatibility/2006" xmlns:aink="http://schemas.microsoft.com/office/drawing/2016/ink" xmlns:am3d="http://schemas.microsoft.com/office/drawing/2017/model3d" xmlns:o="urn:schemas-microsoft-com:office:office" xmlns:r="http://schemas.openxmlformats.org/officeDocument/2006/relationships" xmlns:m="http://schemas.openxmlformats.org/officeDocument/2006/math" xmlns:v="urn:schemas-microsoft-com:vml" xmlns:wp14="http://schemas.microsoft.com/office/word/2010/wordprocessingDrawing" xmlns:wp="http://schemas.openxmlformats.org/drawingml/2006/wordprocessingDrawing" xmlns:w10="urn:schemas-microsoft-com:office:word" xmlns:w="http://schemas.openxmlformats.org/wordprocessingml/2006/main" xmlns:w14="http://schemas.microsoft.com/office/word/2010/wordml" xmlns:w15="http://schemas.microsoft.com/office/word/2012/wordml" xmlns:w16cid="http://schemas.microsoft.com/office/word/2016/wordml/cid" xmlns:w16se="http://schemas.microsoft.com/office/word/2015/wordml/symex" xmlns:wpg="http://schemas.microsoft.com/office/word/2010/wordprocessingGroup" xmlns:wpi="http://schemas.microsoft.com/office/word/2010/wordprocessingInk" xmlns:wne="http://schemas.microsoft.com/office/word/2006/wordml" xmlns:wps="http://schemas.microsoft.com/office/word/2010/wordprocessingShape" mc:Ignorable="w14 w15 w16se w16cid wp14">
+<w:document xmlns:wpc="http://schemas.microsoft.com/office/word/2010/wordprocessingCanvas" xmlns:cx="http://schemas.microsoft.com/office/drawing/2014/chartex" xmlns:cx1="http://schemas.microsoft.com/office/drawing/2015/9/8/chartex" xmlns:cx2="http://schemas.microsoft.com/office/drawing/2015/10/21/chartex" xmlns:cx3="http://schemas.microsoft.com/office/drawing/2016/5/9/chartex" xmlns:cx4="http://schemas.microsoft.com/office/drawing/2016/5/10/chartex" xmlns:cx5="http://schemas.microsoft.com/office/drawing/2016/5/11/chartex" xmlns:cx6="http://schemas.microsoft.com/office/drawing/2016/5/12/chartex" xmlns:cx7="http://schemas.microsoft.com/office/drawing/2016/5/13/chartex" xmlns:cx8="http://schemas.microsoft.com/office/drawing/2016/5/14/chartex" xmlns:mc="http://schemas.openxmlformats.org/markup-compatibility/2006" xmlns:aink="http://schemas.microsoft.com/office/drawing/2016/ink" xmlns:am3d="http://schemas.microsoft.com/office/drawing/2017/model3d" xmlns:o="urn:schemas-microsoft-com:office:office" xmlns:r="http://schemas.openxmlformats.org/officeDocument/2006/relationships" xmlns:m="http://schemas.openxmlformats.org/officeDocument/2006/math" xmlns:v="urn:schemas-microsoft-com:vml" xmlns:wp14="http://schemas.microsoft.com/office/word/2010/wordprocessingDrawing" xmlns:wp="http://schemas.openxmlformats.org/drawingml/2006/wordprocessingDrawing" xmlns:w10="urn:schemas-microsoft-com:office:word" xmlns:w="http://schemas.openxmlformats.org/wordprocessingml/2006/main" xmlns:w14="http://schemas.microsoft.com/office/word/2010/wordml" xmlns:w15="http://schemas.microsoft.com/office/word/2012/wordml" xmlns:w16cex="http://schemas.microsoft.com/office/word/2018/wordml/cex" xmlns:w16cid="http://schemas.microsoft.com/office/word/2016/wordml/cid" xmlns:w16="http://schemas.microsoft.com/office/word/2018/wordml" xmlns:w16se="http://schemas.microsoft.com/office/word/2015/wordml/symex" xmlns:wpg="http://schemas.microsoft.com/office/word/2010/wordprocessingGroup" xmlns:wpi="http://schemas.microsoft.com/office/word/2010/wordprocessingInk" xmlns:wne="http://schemas.microsoft.com/office/word/2006/wordml" xmlns:wps="http://schemas.microsoft.com/office/word/2010/wordprocessingShape" mc:Ignorable="w14 w15 w16se w16cid w16 w16cex wp14">
   <w:body>
     <w:p>
       <w:pPr>
@@ -60,7 +60,21 @@
               <w:rPr>
                 <w:rFonts w:ascii="Calibri" w:eastAsia="Calibri" w:hAnsi="Calibri" w:cs="Calibri"/>
               </w:rPr>
-              <w:t>Nummer i Trello:</w:t>
+              <w:t xml:space="preserve">Nummer i </w:t>
+            </w:r>
+            <w:proofErr w:type="spellStart"/>
+            <w:r>
+              <w:rPr>
+                <w:rFonts w:ascii="Calibri" w:eastAsia="Calibri" w:hAnsi="Calibri" w:cs="Calibri"/>
+              </w:rPr>
+              <w:t>Trello</w:t>
+            </w:r>
+            <w:proofErr w:type="spellEnd"/>
+            <w:r>
+              <w:rPr>
+                <w:rFonts w:ascii="Calibri" w:eastAsia="Calibri" w:hAnsi="Calibri" w:cs="Calibri"/>
+              </w:rPr>
+              <w:t>:</w:t>
             </w:r>
           </w:p>
         </w:tc>
@@ -86,12 +100,14 @@
                 <w:rFonts w:ascii="Calibri" w:eastAsia="Calibri" w:hAnsi="Calibri" w:cs="Calibri"/>
               </w:rPr>
             </w:pPr>
+            <w:proofErr w:type="spellStart"/>
             <w:r>
               <w:rPr>
                 <w:rFonts w:ascii="Calibri" w:eastAsia="Calibri" w:hAnsi="Calibri" w:cs="Calibri"/>
               </w:rPr>
               <w:t>Feature</w:t>
             </w:r>
+            <w:proofErr w:type="spellEnd"/>
             <w:r>
               <w:rPr>
                 <w:rFonts w:ascii="Calibri" w:eastAsia="Calibri" w:hAnsi="Calibri" w:cs="Calibri"/>
@@ -2347,7 +2363,23 @@
                 <w:sz w:val="18"/>
                 <w:szCs w:val="18"/>
               </w:rPr>
-              <w:t>Oversikt over aktive og tidligere parkeringer</w:t>
+              <w:t xml:space="preserve">Oversikt over aktive og </w:t>
+            </w:r>
+            <w:r>
+              <w:rPr>
+                <w:rFonts w:ascii="Calibri" w:eastAsia="Calibri" w:hAnsi="Calibri" w:cs="Calibri"/>
+                <w:sz w:val="18"/>
+                <w:szCs w:val="18"/>
+              </w:rPr>
+              <w:t>ledige</w:t>
+            </w:r>
+            <w:r>
+              <w:rPr>
+                <w:rFonts w:ascii="Calibri" w:eastAsia="Calibri" w:hAnsi="Calibri" w:cs="Calibri"/>
+                <w:sz w:val="18"/>
+                <w:szCs w:val="18"/>
+              </w:rPr>
+              <w:t xml:space="preserve"> parkeringer</w:t>
             </w:r>
           </w:p>
         </w:tc>
@@ -6403,8 +6435,6 @@
               </w:rPr>
               <w:t>NEI</w:t>
             </w:r>
-            <w:bookmarkStart w:id="0" w:name="_GoBack"/>
-            <w:bookmarkEnd w:id="0"/>
           </w:p>
         </w:tc>
       </w:tr>
@@ -6445,7 +6475,7 @@
 </file>
 
 <file path=word/styles.xml><?xml version="1.0" encoding="utf-8"?>
-<w:styles xmlns:mc="http://schemas.openxmlformats.org/markup-compatibility/2006" xmlns:r="http://schemas.openxmlformats.org/officeDocument/2006/relationships" xmlns:w="http://schemas.openxmlformats.org/wordprocessingml/2006/main" xmlns:w14="http://schemas.microsoft.com/office/word/2010/wordml" xmlns:w15="http://schemas.microsoft.com/office/word/2012/wordml" xmlns:w16cid="http://schemas.microsoft.com/office/word/2016/wordml/cid" xmlns:w16se="http://schemas.microsoft.com/office/word/2015/wordml/symex" mc:Ignorable="w14 w15 w16se w16cid">
+<w:styles xmlns:mc="http://schemas.openxmlformats.org/markup-compatibility/2006" xmlns:r="http://schemas.openxmlformats.org/officeDocument/2006/relationships" xmlns:w="http://schemas.openxmlformats.org/wordprocessingml/2006/main" xmlns:w14="http://schemas.microsoft.com/office/word/2010/wordml" xmlns:w15="http://schemas.microsoft.com/office/word/2012/wordml" xmlns:w16cex="http://schemas.microsoft.com/office/word/2018/wordml/cex" xmlns:w16cid="http://schemas.microsoft.com/office/word/2016/wordml/cid" xmlns:w16="http://schemas.microsoft.com/office/word/2018/wordml" xmlns:w16se="http://schemas.microsoft.com/office/word/2015/wordml/symex" mc:Ignorable="w14 w15 w16se w16cid w16 w16cex">
   <w:docDefaults>
     <w:rPrDefault>
       <w:rPr>
@@ -6843,13 +6873,13 @@
     <w:name w:val="Normal"/>
     <w:qFormat/>
   </w:style>
-  <w:style w:type="character" w:default="1" w:styleId="DefaultParagraphFont">
+  <w:style w:type="character" w:default="1" w:styleId="Standardskriftforavsnitt">
     <w:name w:val="Default Paragraph Font"/>
     <w:uiPriority w:val="1"/>
     <w:semiHidden/>
     <w:unhideWhenUsed/>
   </w:style>
-  <w:style w:type="table" w:default="1" w:styleId="TableNormal">
+  <w:style w:type="table" w:default="1" w:styleId="Vanligtabell">
     <w:name w:val="Normal Table"/>
     <w:uiPriority w:val="99"/>
     <w:semiHidden/>
@@ -6864,7 +6894,7 @@
       </w:tblCellMar>
     </w:tblPr>
   </w:style>
-  <w:style w:type="numbering" w:default="1" w:styleId="NoList">
+  <w:style w:type="numbering" w:default="1" w:styleId="Ingenliste">
     <w:name w:val="No List"/>
     <w:uiPriority w:val="99"/>
     <w:semiHidden/>

</xml_diff>